<commit_message>
completed some concept in integration
</commit_message>
<xml_diff>
--- a/JSON Parsing in Apex.docx
+++ b/JSON Parsing in Apex.docx
@@ -3,6 +3,9 @@
 <w:document xmlns:wpc="http://schemas.microsoft.com/office/word/2010/wordprocessingCanvas" xmlns:mc="http://schemas.openxmlformats.org/markup-compatibility/2006" xmlns:o="urn:schemas-microsoft-com:office:office" xmlns:r="http://schemas.openxmlformats.org/officeDocument/2006/relationships" xmlns:m="http://schemas.openxmlformats.org/officeDocument/2006/math" xmlns:v="urn:schemas-microsoft-com:vml" xmlns:wp14="http://schemas.microsoft.com/office/word/2010/wordprocessingDrawing" xmlns:wp="http://schemas.openxmlformats.org/drawingml/2006/wordprocessingDrawing" xmlns:w10="urn:schemas-microsoft-com:office:word" xmlns:w="http://schemas.openxmlformats.org/wordprocessingml/2006/main" xmlns:w14="http://schemas.microsoft.com/office/word/2010/wordml" xmlns:wpg="http://schemas.microsoft.com/office/word/2010/wordprocessingGroup" xmlns:wpi="http://schemas.microsoft.com/office/word/2010/wordprocessingInk" xmlns:wne="http://schemas.microsoft.com/office/word/2006/wordml" xmlns:wps="http://schemas.microsoft.com/office/word/2010/wordprocessingShape" mc:Ignorable="w14 wp14">
   <w:body>
     <w:p>
+      <w:pPr>
+        <w:ind w:firstLine="720"/>
+      </w:pPr>
       <w:r>
         <w:t># JSON Parsing in Apex by Salesforce Predator:</w:t>
       </w:r>
@@ -216,6 +219,114 @@
         </w:rPr>
         <w:drawing>
           <wp:inline distT="0" distB="0" distL="0" distR="0">
+            <wp:extent cx="6448507" cy="4245997"/>
+            <wp:effectExtent l="0" t="0" r="0" b="2540"/>
+            <wp:docPr id="6" name="Picture 6"/>
+            <wp:cNvGraphicFramePr>
+              <a:graphicFrameLocks xmlns:a="http://schemas.openxmlformats.org/drawingml/2006/main" noChangeAspect="1"/>
+            </wp:cNvGraphicFramePr>
+            <a:graphic xmlns:a="http://schemas.openxmlformats.org/drawingml/2006/main">
+              <a:graphicData uri="http://schemas.openxmlformats.org/drawingml/2006/picture">
+                <pic:pic xmlns:pic="http://schemas.openxmlformats.org/drawingml/2006/picture">
+                  <pic:nvPicPr>
+                    <pic:cNvPr id="0" name="parse1.png"/>
+                    <pic:cNvPicPr/>
+                  </pic:nvPicPr>
+                  <pic:blipFill>
+                    <a:blip r:embed="rId10">
+                      <a:extLst>
+                        <a:ext uri="{28A0092B-C50C-407E-A947-70E740481C1C}">
+                          <a14:useLocalDpi xmlns:a14="http://schemas.microsoft.com/office/drawing/2010/main" val="0"/>
+                        </a:ext>
+                      </a:extLst>
+                    </a:blip>
+                    <a:stretch>
+                      <a:fillRect/>
+                    </a:stretch>
+                  </pic:blipFill>
+                  <pic:spPr>
+                    <a:xfrm>
+                      <a:off x="0" y="0"/>
+                      <a:ext cx="6446956" cy="4244976"/>
+                    </a:xfrm>
+                    <a:prstGeom prst="rect">
+                      <a:avLst/>
+                    </a:prstGeom>
+                  </pic:spPr>
+                </pic:pic>
+              </a:graphicData>
+            </a:graphic>
+          </wp:inline>
+        </w:drawing>
+      </w:r>
+    </w:p>
+    <w:p/>
+    <w:p>
+      <w:pPr>
+        <w:pStyle w:val="ListParagraph"/>
+        <w:numPr>
+          <w:ilvl w:val="0"/>
+          <w:numId w:val="3"/>
+        </w:numPr>
+      </w:pPr>
+      <w:r>
+        <w:lastRenderedPageBreak/>
+        <w:t>There are two way to parse JSON</w:t>
+      </w:r>
+      <w:r>
+        <w:t>:</w:t>
+      </w:r>
+    </w:p>
+    <w:p>
+      <w:pPr>
+        <w:pStyle w:val="ListParagraph"/>
+        <w:numPr>
+          <w:ilvl w:val="1"/>
+          <w:numId w:val="3"/>
+        </w:numPr>
+      </w:pPr>
+      <w:r>
+        <w:t xml:space="preserve">Untyped </w:t>
+      </w:r>
+      <w:r>
+        <w:t xml:space="preserve"> </w:t>
+      </w:r>
+      <w:r>
+        <w:t xml:space="preserve">JSON parsing </w:t>
+      </w:r>
+      <w:r>
+        <w:t xml:space="preserve"> </w:t>
+      </w:r>
+      <w:r>
+        <w:t>method</w:t>
+      </w:r>
+    </w:p>
+    <w:p>
+      <w:pPr>
+        <w:pStyle w:val="ListParagraph"/>
+        <w:numPr>
+          <w:ilvl w:val="1"/>
+          <w:numId w:val="3"/>
+        </w:numPr>
+      </w:pPr>
+      <w:r>
+        <w:t>Apex c</w:t>
+      </w:r>
+      <w:r>
+        <w:t>lass based JSON parsing</w:t>
+      </w:r>
+      <w:r>
+        <w:t xml:space="preserve"> method</w:t>
+      </w:r>
+    </w:p>
+    <w:p>
+      <w:r>
+        <w:rPr>
+          <w:noProof/>
+          <w:lang w:eastAsia="en-IN"/>
+        </w:rPr>
+        <w:drawing>
+          <wp:inline distT="0" distB="0" distL="0" distR="0">
             <wp:extent cx="6440557" cy="4039263"/>
             <wp:effectExtent l="0" t="0" r="0" b="0"/>
             <wp:docPr id="4" name="Picture 4"/>
@@ -230,7 +341,7 @@
                     <pic:cNvPicPr/>
                   </pic:nvPicPr>
                   <pic:blipFill>
-                    <a:blip r:embed="rId10">
+                    <a:blip r:embed="rId11">
                       <a:extLst>
                         <a:ext uri="{28A0092B-C50C-407E-A947-70E740481C1C}">
                           <a14:useLocalDpi xmlns:a14="http://schemas.microsoft.com/office/drawing/2010/main" val="0"/>
@@ -263,7 +374,6 @@
           <w:noProof/>
           <w:lang w:eastAsia="en-IN"/>
         </w:rPr>
-        <w:lastRenderedPageBreak/>
         <w:drawing>
           <wp:inline distT="0" distB="0" distL="0" distR="0">
             <wp:extent cx="6464410" cy="3593990"/>
@@ -280,7 +390,7 @@
                     <pic:cNvPicPr/>
                   </pic:nvPicPr>
                   <pic:blipFill>
-                    <a:blip r:embed="rId11" cstate="print">
+                    <a:blip r:embed="rId12" cstate="print">
                       <a:extLst>
                         <a:ext uri="{28A0092B-C50C-407E-A947-70E740481C1C}">
                           <a14:useLocalDpi xmlns:a14="http://schemas.microsoft.com/office/drawing/2010/main" val="0"/>
@@ -307,10 +417,291 @@
         </w:drawing>
       </w:r>
     </w:p>
+    <w:p/>
+    <w:p>
+      <w:r>
+        <w:lastRenderedPageBreak/>
+        <w:drawing>
+          <wp:inline distT="0" distB="0" distL="0" distR="0" wp14:anchorId="53D71802" wp14:editId="6C46A56A">
+            <wp:extent cx="5731510" cy="3288270"/>
+            <wp:effectExtent l="0" t="0" r="2540" b="7620"/>
+            <wp:docPr id="7" name="Picture 7"/>
+            <wp:cNvGraphicFramePr>
+              <a:graphicFrameLocks xmlns:a="http://schemas.openxmlformats.org/drawingml/2006/main" noChangeAspect="1"/>
+            </wp:cNvGraphicFramePr>
+            <a:graphic xmlns:a="http://schemas.openxmlformats.org/drawingml/2006/main">
+              <a:graphicData uri="http://schemas.openxmlformats.org/drawingml/2006/picture">
+                <pic:pic xmlns:pic="http://schemas.openxmlformats.org/drawingml/2006/picture">
+                  <pic:nvPicPr>
+                    <pic:cNvPr id="0" name=""/>
+                    <pic:cNvPicPr/>
+                  </pic:nvPicPr>
+                  <pic:blipFill>
+                    <a:blip r:embed="rId13"/>
+                    <a:stretch>
+                      <a:fillRect/>
+                    </a:stretch>
+                  </pic:blipFill>
+                  <pic:spPr>
+                    <a:xfrm>
+                      <a:off x="0" y="0"/>
+                      <a:ext cx="5731510" cy="3288270"/>
+                    </a:xfrm>
+                    <a:prstGeom prst="rect">
+                      <a:avLst/>
+                    </a:prstGeom>
+                  </pic:spPr>
+                </pic:pic>
+              </a:graphicData>
+            </a:graphic>
+          </wp:inline>
+        </w:drawing>
+      </w:r>
+    </w:p>
+    <w:p>
+      <w:r>
+        <w:t xml:space="preserve">Note: </w:t>
+      </w:r>
+      <w:proofErr w:type="spellStart"/>
+      <w:r>
+        <w:t>AccountParser</w:t>
+      </w:r>
+      <w:proofErr w:type="spellEnd"/>
+      <w:r>
+        <w:t xml:space="preserve"> class has same name of the property as JSON property name. </w:t>
+      </w:r>
+      <w:proofErr w:type="gramStart"/>
+      <w:r>
+        <w:t>you</w:t>
+      </w:r>
+      <w:proofErr w:type="gramEnd"/>
+      <w:r>
+        <w:t xml:space="preserve"> can see “</w:t>
+      </w:r>
+      <w:proofErr w:type="spellStart"/>
+      <w:r>
+        <w:t>AccName</w:t>
+      </w:r>
+      <w:proofErr w:type="spellEnd"/>
+      <w:r>
+        <w:t>” and “</w:t>
+      </w:r>
+      <w:proofErr w:type="spellStart"/>
+      <w:r>
+        <w:t>IndustryVal</w:t>
+      </w:r>
+      <w:proofErr w:type="spellEnd"/>
+      <w:r>
+        <w:t>” is same in both the property.</w:t>
+      </w:r>
+    </w:p>
+    <w:p>
+      <w:r>
+        <w:drawing>
+          <wp:inline distT="0" distB="0" distL="0" distR="0" wp14:anchorId="0F25C95B" wp14:editId="5FEEEFD9">
+            <wp:extent cx="5731510" cy="2495901"/>
+            <wp:effectExtent l="0" t="0" r="2540" b="0"/>
+            <wp:docPr id="8" name="Picture 8"/>
+            <wp:cNvGraphicFramePr>
+              <a:graphicFrameLocks xmlns:a="http://schemas.openxmlformats.org/drawingml/2006/main" noChangeAspect="1"/>
+            </wp:cNvGraphicFramePr>
+            <a:graphic xmlns:a="http://schemas.openxmlformats.org/drawingml/2006/main">
+              <a:graphicData uri="http://schemas.openxmlformats.org/drawingml/2006/picture">
+                <pic:pic xmlns:pic="http://schemas.openxmlformats.org/drawingml/2006/picture">
+                  <pic:nvPicPr>
+                    <pic:cNvPr id="0" name=""/>
+                    <pic:cNvPicPr/>
+                  </pic:nvPicPr>
+                  <pic:blipFill>
+                    <a:blip r:embed="rId14"/>
+                    <a:stretch>
+                      <a:fillRect/>
+                    </a:stretch>
+                  </pic:blipFill>
+                  <pic:spPr>
+                    <a:xfrm>
+                      <a:off x="0" y="0"/>
+                      <a:ext cx="5731510" cy="2495901"/>
+                    </a:xfrm>
+                    <a:prstGeom prst="rect">
+                      <a:avLst/>
+                    </a:prstGeom>
+                  </pic:spPr>
+                </pic:pic>
+              </a:graphicData>
+            </a:graphic>
+          </wp:inline>
+        </w:drawing>
+      </w:r>
+    </w:p>
+    <w:p>
+      <w:r>
+        <w:drawing>
+          <wp:inline distT="0" distB="0" distL="0" distR="0" wp14:anchorId="186F2C92" wp14:editId="1B00E5EC">
+            <wp:extent cx="5731510" cy="2214224"/>
+            <wp:effectExtent l="0" t="0" r="2540" b="0"/>
+            <wp:docPr id="9" name="Picture 9"/>
+            <wp:cNvGraphicFramePr>
+              <a:graphicFrameLocks xmlns:a="http://schemas.openxmlformats.org/drawingml/2006/main" noChangeAspect="1"/>
+            </wp:cNvGraphicFramePr>
+            <a:graphic xmlns:a="http://schemas.openxmlformats.org/drawingml/2006/main">
+              <a:graphicData uri="http://schemas.openxmlformats.org/drawingml/2006/picture">
+                <pic:pic xmlns:pic="http://schemas.openxmlformats.org/drawingml/2006/picture">
+                  <pic:nvPicPr>
+                    <pic:cNvPr id="0" name=""/>
+                    <pic:cNvPicPr/>
+                  </pic:nvPicPr>
+                  <pic:blipFill>
+                    <a:blip r:embed="rId15"/>
+                    <a:stretch>
+                      <a:fillRect/>
+                    </a:stretch>
+                  </pic:blipFill>
+                  <pic:spPr>
+                    <a:xfrm>
+                      <a:off x="0" y="0"/>
+                      <a:ext cx="5731510" cy="2214224"/>
+                    </a:xfrm>
+                    <a:prstGeom prst="rect">
+                      <a:avLst/>
+                    </a:prstGeom>
+                  </pic:spPr>
+                </pic:pic>
+              </a:graphicData>
+            </a:graphic>
+          </wp:inline>
+        </w:drawing>
+      </w:r>
+    </w:p>
+    <w:p>
+      <w:r>
+        <w:lastRenderedPageBreak/>
+        <w:drawing>
+          <wp:inline distT="0" distB="0" distL="0" distR="0" wp14:anchorId="777B7124" wp14:editId="6BEC539C">
+            <wp:extent cx="5731510" cy="2553461"/>
+            <wp:effectExtent l="0" t="0" r="2540" b="0"/>
+            <wp:docPr id="10" name="Picture 10"/>
+            <wp:cNvGraphicFramePr>
+              <a:graphicFrameLocks xmlns:a="http://schemas.openxmlformats.org/drawingml/2006/main" noChangeAspect="1"/>
+            </wp:cNvGraphicFramePr>
+            <a:graphic xmlns:a="http://schemas.openxmlformats.org/drawingml/2006/main">
+              <a:graphicData uri="http://schemas.openxmlformats.org/drawingml/2006/picture">
+                <pic:pic xmlns:pic="http://schemas.openxmlformats.org/drawingml/2006/picture">
+                  <pic:nvPicPr>
+                    <pic:cNvPr id="0" name=""/>
+                    <pic:cNvPicPr/>
+                  </pic:nvPicPr>
+                  <pic:blipFill>
+                    <a:blip r:embed="rId16"/>
+                    <a:stretch>
+                      <a:fillRect/>
+                    </a:stretch>
+                  </pic:blipFill>
+                  <pic:spPr>
+                    <a:xfrm>
+                      <a:off x="0" y="0"/>
+                      <a:ext cx="5731510" cy="2553461"/>
+                    </a:xfrm>
+                    <a:prstGeom prst="rect">
+                      <a:avLst/>
+                    </a:prstGeom>
+                  </pic:spPr>
+                </pic:pic>
+              </a:graphicData>
+            </a:graphic>
+          </wp:inline>
+        </w:drawing>
+      </w:r>
+    </w:p>
+    <w:p>
+      <w:r>
+        <w:t>Part – 2 of above picture:</w:t>
+      </w:r>
+    </w:p>
+    <w:p>
+      <w:r>
+        <w:drawing>
+          <wp:inline distT="0" distB="0" distL="0" distR="0" wp14:anchorId="281BDE16" wp14:editId="1A647E9D">
+            <wp:extent cx="5731510" cy="3026801"/>
+            <wp:effectExtent l="0" t="0" r="2540" b="2540"/>
+            <wp:docPr id="11" name="Picture 11"/>
+            <wp:cNvGraphicFramePr>
+              <a:graphicFrameLocks xmlns:a="http://schemas.openxmlformats.org/drawingml/2006/main" noChangeAspect="1"/>
+            </wp:cNvGraphicFramePr>
+            <a:graphic xmlns:a="http://schemas.openxmlformats.org/drawingml/2006/main">
+              <a:graphicData uri="http://schemas.openxmlformats.org/drawingml/2006/picture">
+                <pic:pic xmlns:pic="http://schemas.openxmlformats.org/drawingml/2006/picture">
+                  <pic:nvPicPr>
+                    <pic:cNvPr id="0" name=""/>
+                    <pic:cNvPicPr/>
+                  </pic:nvPicPr>
+                  <pic:blipFill>
+                    <a:blip r:embed="rId17"/>
+                    <a:stretch>
+                      <a:fillRect/>
+                    </a:stretch>
+                  </pic:blipFill>
+                  <pic:spPr>
+                    <a:xfrm>
+                      <a:off x="0" y="0"/>
+                      <a:ext cx="5731510" cy="3026801"/>
+                    </a:xfrm>
+                    <a:prstGeom prst="rect">
+                      <a:avLst/>
+                    </a:prstGeom>
+                  </pic:spPr>
+                </pic:pic>
+              </a:graphicData>
+            </a:graphic>
+          </wp:inline>
+        </w:drawing>
+      </w:r>
+    </w:p>
+    <w:p>
+      <w:r>
+        <w:lastRenderedPageBreak/>
+        <w:drawing>
+          <wp:inline distT="0" distB="0" distL="0" distR="0" wp14:anchorId="6E123BC1" wp14:editId="14783B02">
+            <wp:extent cx="5731510" cy="3181111"/>
+            <wp:effectExtent l="0" t="0" r="2540" b="635"/>
+            <wp:docPr id="12" name="Picture 12"/>
+            <wp:cNvGraphicFramePr>
+              <a:graphicFrameLocks xmlns:a="http://schemas.openxmlformats.org/drawingml/2006/main" noChangeAspect="1"/>
+            </wp:cNvGraphicFramePr>
+            <a:graphic xmlns:a="http://schemas.openxmlformats.org/drawingml/2006/main">
+              <a:graphicData uri="http://schemas.openxmlformats.org/drawingml/2006/picture">
+                <pic:pic xmlns:pic="http://schemas.openxmlformats.org/drawingml/2006/picture">
+                  <pic:nvPicPr>
+                    <pic:cNvPr id="0" name=""/>
+                    <pic:cNvPicPr/>
+                  </pic:nvPicPr>
+                  <pic:blipFill>
+                    <a:blip r:embed="rId18"/>
+                    <a:stretch>
+                      <a:fillRect/>
+                    </a:stretch>
+                  </pic:blipFill>
+                  <pic:spPr>
+                    <a:xfrm>
+                      <a:off x="0" y="0"/>
+                      <a:ext cx="5731510" cy="3181111"/>
+                    </a:xfrm>
+                    <a:prstGeom prst="rect">
+                      <a:avLst/>
+                    </a:prstGeom>
+                  </pic:spPr>
+                </pic:pic>
+              </a:graphicData>
+            </a:graphic>
+          </wp:inline>
+        </w:drawing>
+      </w:r>
+    </w:p>
     <w:p>
       <w:bookmarkStart w:id="0" w:name="_GoBack"/>
       <w:bookmarkEnd w:id="0"/>
     </w:p>
+    <w:p/>
     <w:sectPr>
       <w:pgSz w:w="11906" w:h="16838"/>
       <w:pgMar w:top="1440" w:right="1440" w:bottom="1440" w:left="1440" w:header="708" w:footer="708" w:gutter="0"/>

</xml_diff>